<commit_message>
+ login/register form + MainActivity and save products
</commit_message>
<xml_diff>
--- a/documentation.docx
+++ b/documentation.docx
@@ -213,20 +213,19 @@
                                       <w:sdtPr>
                                         <w:rPr>
                                           <w:color w:val="000000" w:themeColor="text1"/>
-                                          <w:sz w:val="24"/>
-                                          <w:szCs w:val="24"/>
+                                          <w:sz w:val="20"/>
+                                          <w:szCs w:val="20"/>
                                         </w:rPr>
                                         <w:alias w:val="Subtitle"/>
                                         <w:tag w:val=""/>
                                         <w:id w:val="1354072561"/>
-                                        <w:showingPlcHdr/>
                                         <w:dataBinding w:prefixMappings="xmlns:ns0='http://purl.org/dc/elements/1.1/' xmlns:ns1='http://schemas.openxmlformats.org/package/2006/metadata/core-properties' " w:xpath="/ns1:coreProperties[1]/ns0:subject[1]" w:storeItemID="{6C3C8BC8-F283-45AE-878A-BAB7291924A1}"/>
                                         <w:text/>
                                       </w:sdtPr>
                                       <w:sdtContent>
                                         <w:p>
                                           <w:pPr>
-                                            <w:jc w:val="right"/>
+                                            <w:jc w:val="center"/>
                                             <w:rPr>
                                               <w:sz w:val="24"/>
                                               <w:szCs w:val="24"/>
@@ -235,10 +234,10 @@
                                           <w:r>
                                             <w:rPr>
                                               <w:color w:val="000000" w:themeColor="text1"/>
-                                              <w:sz w:val="24"/>
-                                              <w:szCs w:val="24"/>
+                                              <w:sz w:val="20"/>
+                                              <w:szCs w:val="20"/>
                                             </w:rPr>
-                                            <w:t>[Document subtitle]</w:t>
+                                            <w:t>ΣΥΓΧΡΟΝΑ ΘΕΜΑΤΑ ΤΕΧΝΟΛΟΓΙΑΣ ΛΟΣΜΙΚΟΥ</w:t>
                                           </w:r>
                                         </w:p>
                                       </w:sdtContent>
@@ -542,20 +541,19 @@
                                 <w:sdtPr>
                                   <w:rPr>
                                     <w:color w:val="000000" w:themeColor="text1"/>
-                                    <w:sz w:val="24"/>
-                                    <w:szCs w:val="24"/>
+                                    <w:sz w:val="20"/>
+                                    <w:szCs w:val="20"/>
                                   </w:rPr>
                                   <w:alias w:val="Subtitle"/>
                                   <w:tag w:val=""/>
                                   <w:id w:val="1354072561"/>
-                                  <w:showingPlcHdr/>
                                   <w:dataBinding w:prefixMappings="xmlns:ns0='http://purl.org/dc/elements/1.1/' xmlns:ns1='http://schemas.openxmlformats.org/package/2006/metadata/core-properties' " w:xpath="/ns1:coreProperties[1]/ns0:subject[1]" w:storeItemID="{6C3C8BC8-F283-45AE-878A-BAB7291924A1}"/>
                                   <w:text/>
                                 </w:sdtPr>
                                 <w:sdtContent>
                                   <w:p>
                                     <w:pPr>
-                                      <w:jc w:val="right"/>
+                                      <w:jc w:val="center"/>
                                       <w:rPr>
                                         <w:sz w:val="24"/>
                                         <w:szCs w:val="24"/>
@@ -564,10 +562,10 @@
                                     <w:r>
                                       <w:rPr>
                                         <w:color w:val="000000" w:themeColor="text1"/>
-                                        <w:sz w:val="24"/>
-                                        <w:szCs w:val="24"/>
+                                        <w:sz w:val="20"/>
+                                        <w:szCs w:val="20"/>
                                       </w:rPr>
-                                      <w:t>[Document subtitle]</w:t>
+                                      <w:t>ΣΥΓΧΡΟΝΑ ΘΕΜΑΤΑ ΤΕΧΝΟΛΟΓΙΑΣ ΛΟΣΜΙΚΟΥ</w:t>
                                     </w:r>
                                   </w:p>
                                 </w:sdtContent>

</xml_diff>

<commit_message>
+ debugging Fragments & doc
</commit_message>
<xml_diff>
--- a/documentation.docx
+++ b/documentation.docx
@@ -911,6 +911,7 @@
             <w:r>
               <w:rPr>
                 <w:rStyle w:val="Hyperlink"/>
+                <w:lang w:val="el-GR"/>
               </w:rPr>
               <w:t>4</w:t>
             </w:r>
@@ -932,27 +933,7 @@
                 <w:sz w:val="24"/>
                 <w:szCs w:val="24"/>
               </w:rPr>
-              <w:t>4.Λειτουργικότητα – Διε</w:t>
-            </w:r>
-            <w:r>
-              <w:rPr>
-                <w:rStyle w:val="Hyperlink"/>
-                <w:b/>
-                <w:bCs/>
-                <w:sz w:val="24"/>
-                <w:szCs w:val="24"/>
-              </w:rPr>
-              <w:t>π</w:t>
-            </w:r>
-            <w:r>
-              <w:rPr>
-                <w:rStyle w:val="Hyperlink"/>
-                <w:b/>
-                <w:bCs/>
-                <w:sz w:val="24"/>
-                <w:szCs w:val="24"/>
-              </w:rPr>
-              <w:t>αφή χρήστη</w:t>
+              <w:t>4.Λειτουργικότητα – Διεπαφή χρήστη</w:t>
             </w:r>
             <w:r>
               <w:rPr>
@@ -1009,21 +990,7 @@
                 <w:rStyle w:val="Hyperlink"/>
                 <w:lang w:val="el-GR"/>
               </w:rPr>
-              <w:t xml:space="preserve"> </w:t>
-            </w:r>
-            <w:r>
-              <w:rPr>
-                <w:rStyle w:val="Hyperlink"/>
-                <w:lang w:val="el-GR"/>
-              </w:rPr>
-              <w:t>–</w:t>
-            </w:r>
-            <w:r>
-              <w:rPr>
-                <w:rStyle w:val="Hyperlink"/>
-                <w:lang w:val="el-GR"/>
-              </w:rPr>
-              <w:t xml:space="preserve"> </w:t>
+              <w:t xml:space="preserve"> – </w:t>
             </w:r>
             <w:r>
               <w:rPr>
@@ -1067,21 +1034,7 @@
                 <w:rStyle w:val="Hyperlink"/>
                 <w:lang w:val="el-GR"/>
               </w:rPr>
-              <w:t xml:space="preserve">Προβολή </w:t>
-            </w:r>
-            <w:r>
-              <w:rPr>
-                <w:rStyle w:val="Hyperlink"/>
-                <w:lang w:val="el-GR"/>
-              </w:rPr>
-              <w:t>π</w:t>
-            </w:r>
-            <w:r>
-              <w:rPr>
-                <w:rStyle w:val="Hyperlink"/>
-                <w:lang w:val="el-GR"/>
-              </w:rPr>
-              <w:t>ροϊόντων</w:t>
+              <w:t>Προβολή προϊόντων</w:t>
             </w:r>
             <w:r>
               <w:rPr>
@@ -1241,21 +1194,7 @@
                 <w:rStyle w:val="Hyperlink"/>
                 <w:lang w:val="el-GR"/>
               </w:rPr>
-              <w:t>Διαχείριση β</w:t>
-            </w:r>
-            <w:r>
-              <w:rPr>
-                <w:rStyle w:val="Hyperlink"/>
-                <w:lang w:val="el-GR"/>
-              </w:rPr>
-              <w:t>ά</w:t>
-            </w:r>
-            <w:r>
-              <w:rPr>
-                <w:rStyle w:val="Hyperlink"/>
-                <w:lang w:val="el-GR"/>
-              </w:rPr>
-              <w:t xml:space="preserve">σης δεδομένων </w:t>
+              <w:t xml:space="preserve">Διαχείριση βάσης δεδομένων </w:t>
             </w:r>
             <w:r>
               <w:rPr>
@@ -1266,6 +1205,7 @@
             <w:r>
               <w:rPr>
                 <w:rStyle w:val="Hyperlink"/>
+                <w:lang w:val="el-GR"/>
               </w:rPr>
               <w:t>9</w:t>
             </w:r>
@@ -1369,9 +1309,6 @@
             </w:rPr>
           </w:pPr>
           <w:r>
-            <w:rPr>
-              <w:lang w:val="en-US"/>
-            </w:rPr>
             <w:t xml:space="preserve">    </w:t>
           </w:r>
           <w:hyperlink w:anchor="theme" w:history="1">
@@ -1702,14 +1639,12 @@
       <w:r>
         <w:t xml:space="preserve"> </w:t>
       </w:r>
-      <w:proofErr w:type="spellStart"/>
       <w:r>
         <w:rPr>
           <w:lang w:val="en-US"/>
         </w:rPr>
         <w:t>Firestore</w:t>
       </w:r>
-      <w:proofErr w:type="spellEnd"/>
       <w:r>
         <w:t>(</w:t>
       </w:r>
@@ -1782,19 +1717,26 @@
           <w:numId w:val="2"/>
         </w:numPr>
       </w:pPr>
-      <w:proofErr w:type="spellStart"/>
+      <w:r>
+        <w:t>Οχρήστης μ</w:t>
+      </w:r>
+      <w:r>
+        <w:t xml:space="preserve">πορεί να </w:t>
+      </w:r>
+      <w:r>
+        <w:t>πλοηγηθεί ανάμεσα σε 10</w:t>
+      </w:r>
+      <w:r>
+        <w:t xml:space="preserve"> προϊόντα</w:t>
+      </w:r>
+      <w:r>
+        <w:t xml:space="preserve"> (</w:t>
+      </w:r>
       <w:r>
         <w:rPr>
           <w:lang w:val="en-US"/>
         </w:rPr>
         <w:t>HomeFragment</w:t>
-      </w:r>
-      <w:proofErr w:type="spellEnd"/>
-      <w:r>
-        <w:t>(</w:t>
-      </w:r>
-      <w:r>
-        <w:t>Μπορεί να δει τα προϊόντα</w:t>
       </w:r>
       <w:r>
         <w:t>)</w:t>
@@ -1877,19 +1819,11 @@
           <w:numId w:val="2"/>
         </w:numPr>
       </w:pPr>
-      <w:proofErr w:type="spellStart"/>
-      <w:r>
-        <w:rPr>
-          <w:lang w:val="en-US"/>
-        </w:rPr>
-        <w:t>ProfileFragment</w:t>
-      </w:r>
-      <w:proofErr w:type="spellEnd"/>
-      <w:r>
-        <w:rPr>
-          <w:lang w:val="en-US"/>
-        </w:rPr>
-        <w:t>(settings profile &amp; logout)</w:t>
+      <w:r>
+        <w:rPr>
+          <w:lang w:val="en-US"/>
+        </w:rPr>
+        <w:t>ProfileFragment(settings profile &amp; logout)</w:t>
       </w:r>
     </w:p>
     <w:p>
@@ -2274,14 +2208,12 @@
           <w:numId w:val="5"/>
         </w:numPr>
       </w:pPr>
-      <w:proofErr w:type="spellStart"/>
       <w:r>
         <w:rPr>
           <w:lang w:val="en-US"/>
         </w:rPr>
         <w:t>MyTts</w:t>
       </w:r>
-      <w:proofErr w:type="spellEnd"/>
       <w:r>
         <w:t xml:space="preserve"> </w:t>
       </w:r>
@@ -2297,14 +2229,12 @@
           <w:numId w:val="5"/>
         </w:numPr>
       </w:pPr>
-      <w:proofErr w:type="spellStart"/>
       <w:r>
         <w:rPr>
           <w:lang w:val="en-US"/>
         </w:rPr>
         <w:t>PreferencesManager</w:t>
       </w:r>
-      <w:proofErr w:type="spellEnd"/>
       <w:r>
         <w:t xml:space="preserve"> </w:t>
       </w:r>
@@ -2332,14 +2262,12 @@
           <w:numId w:val="5"/>
         </w:numPr>
       </w:pPr>
-      <w:proofErr w:type="spellStart"/>
       <w:r>
         <w:rPr>
           <w:lang w:val="en-US"/>
         </w:rPr>
         <w:t>NotificationHelper</w:t>
       </w:r>
-      <w:proofErr w:type="spellEnd"/>
       <w:r>
         <w:t xml:space="preserve"> </w:t>
       </w:r>
@@ -2425,21 +2353,7 @@
         <w:rPr>
           <w:lang w:val="en-US"/>
         </w:rPr>
-        <w:t>Firebase(</w:t>
-      </w:r>
-      <w:proofErr w:type="spellStart"/>
-      <w:r>
-        <w:rPr>
-          <w:lang w:val="en-US"/>
-        </w:rPr>
-        <w:t>Email&amp;password</w:t>
-      </w:r>
-      <w:proofErr w:type="spellEnd"/>
-      <w:r>
-        <w:rPr>
-          <w:lang w:val="en-US"/>
-        </w:rPr>
-        <w:t>)</w:t>
+        <w:t>Firebase(Email&amp;password)</w:t>
       </w:r>
     </w:p>
     <w:p>
@@ -2690,14 +2604,12 @@
         </w:rPr>
         <w:t xml:space="preserve">, </w:t>
       </w:r>
-      <w:proofErr w:type="spellStart"/>
       <w:r>
         <w:rPr>
           <w:lang w:val="en-US"/>
         </w:rPr>
         <w:t>imageURL</w:t>
       </w:r>
-      <w:proofErr w:type="spellEnd"/>
       <w:r>
         <w:rPr>
           <w:lang w:val="en-US"/>
@@ -2720,16 +2632,8 @@
         <w:rPr>
           <w:lang w:val="en-US"/>
         </w:rPr>
-        <w:t xml:space="preserve">name, price, </w:t>
-      </w:r>
-      <w:proofErr w:type="spellStart"/>
-      <w:r>
-        <w:rPr>
-          <w:lang w:val="en-US"/>
-        </w:rPr>
-        <w:t>release_date</w:t>
-      </w:r>
-      <w:proofErr w:type="spellEnd"/>
+        <w:t>name, price, release_date</w:t>
+      </w:r>
       <w:r>
         <w:rPr>
           <w:lang w:val="en-US"/>
@@ -2846,14 +2750,12 @@
       <w:r>
         <w:t xml:space="preserve">έχει το </w:t>
       </w:r>
-      <w:proofErr w:type="spellStart"/>
       <w:r>
         <w:rPr>
           <w:lang w:val="en-US"/>
         </w:rPr>
         <w:t>documentID</w:t>
       </w:r>
-      <w:proofErr w:type="spellEnd"/>
       <w:r>
         <w:t xml:space="preserve"> </w:t>
       </w:r>
@@ -3065,14 +2967,12 @@
       <w:r>
         <w:t xml:space="preserve">Χρησιμοποιήσαμε το </w:t>
       </w:r>
-      <w:proofErr w:type="spellStart"/>
       <w:r>
         <w:rPr>
           <w:lang w:val="en-US"/>
         </w:rPr>
         <w:t>cloudinary</w:t>
       </w:r>
-      <w:proofErr w:type="spellEnd"/>
       <w:r>
         <w:t>.</w:t>
       </w:r>
@@ -3106,7 +3006,7 @@
         </w:rPr>
         <w:lastRenderedPageBreak/>
         <w:drawing>
-          <wp:inline distT="0" distB="0" distL="0" distR="0" wp14:anchorId="53852A1D" wp14:editId="63D002E2">
+          <wp:inline distT="0" distB="0" distL="0" distR="0" wp14:anchorId="53852A1D" wp14:editId="7314A22A">
             <wp:extent cx="5537200" cy="2523048"/>
             <wp:effectExtent l="0" t="0" r="6350" b="0"/>
             <wp:docPr id="873017532" name="Picture 1"/>
@@ -3349,8 +3249,8 @@
         <w:tblLook w:val="04A0" w:firstRow="1" w:lastRow="0" w:firstColumn="1" w:lastColumn="0" w:noHBand="0" w:noVBand="1"/>
       </w:tblPr>
       <w:tblGrid>
-        <w:gridCol w:w="4157"/>
-        <w:gridCol w:w="4139"/>
+        <w:gridCol w:w="4147"/>
+        <w:gridCol w:w="4149"/>
       </w:tblGrid>
       <w:tr>
         <w:tc>
@@ -3378,9 +3278,9 @@
               </w:rPr>
               <w:lastRenderedPageBreak/>
               <w:drawing>
-                <wp:inline distT="0" distB="0" distL="0" distR="0" wp14:anchorId="29F58DF3" wp14:editId="4C535ED8">
-                  <wp:extent cx="2152936" cy="4754880"/>
-                  <wp:effectExtent l="0" t="0" r="0" b="7620"/>
+                <wp:inline distT="0" distB="0" distL="0" distR="0" wp14:anchorId="29F58DF3" wp14:editId="005EDF50">
+                  <wp:extent cx="2015836" cy="4452086"/>
+                  <wp:effectExtent l="0" t="0" r="3810" b="5715"/>
                   <wp:docPr id="1069934674" name="Picture 1"/>
                   <wp:cNvGraphicFramePr>
                     <a:graphicFrameLocks xmlns:a="http://schemas.openxmlformats.org/drawingml/2006/main" noChangeAspect="1"/>
@@ -3401,7 +3301,7 @@
                         <pic:spPr>
                           <a:xfrm>
                             <a:off x="0" y="0"/>
-                            <a:ext cx="2157684" cy="4765365"/>
+                            <a:ext cx="2022161" cy="4466055"/>
                           </a:xfrm>
                           <a:prstGeom prst="rect">
                             <a:avLst/>
@@ -3439,9 +3339,9 @@
                 <w:szCs w:val="24"/>
               </w:rPr>
               <w:drawing>
-                <wp:inline distT="0" distB="0" distL="0" distR="0" wp14:anchorId="356A6DD2" wp14:editId="4F03D39A">
-                  <wp:extent cx="2122170" cy="4754808"/>
-                  <wp:effectExtent l="0" t="0" r="0" b="8255"/>
+                <wp:inline distT="0" distB="0" distL="0" distR="0" wp14:anchorId="356A6DD2" wp14:editId="2C741B95">
+                  <wp:extent cx="2022763" cy="4532082"/>
+                  <wp:effectExtent l="0" t="0" r="0" b="1905"/>
                   <wp:docPr id="309306684" name="Picture 1"/>
                   <wp:cNvGraphicFramePr>
                     <a:graphicFrameLocks xmlns:a="http://schemas.openxmlformats.org/drawingml/2006/main" noChangeAspect="1"/>
@@ -3462,7 +3362,7 @@
                         <pic:spPr>
                           <a:xfrm>
                             <a:off x="0" y="0"/>
-                            <a:ext cx="2126939" cy="4765493"/>
+                            <a:ext cx="2032000" cy="4552779"/>
                           </a:xfrm>
                           <a:prstGeom prst="rect">
                             <a:avLst/>
@@ -3646,14 +3546,12 @@
       <w:r>
         <w:t xml:space="preserve">Εάν ο χρήστης δεν έχει συμπληρωσει το Ονοματεπώνυμό του στο </w:t>
       </w:r>
-      <w:proofErr w:type="spellStart"/>
       <w:r>
         <w:rPr>
           <w:lang w:val="en-US"/>
         </w:rPr>
         <w:t>ProfileFragment</w:t>
       </w:r>
-      <w:proofErr w:type="spellEnd"/>
       <w:r>
         <w:t>(</w:t>
       </w:r>
@@ -3665,6 +3563,18 @@
       </w:r>
       <w:r>
         <w:t>)</w:t>
+      </w:r>
+      <w:r>
+        <w:t xml:space="preserve">για να ανακτηθούν από τα </w:t>
+      </w:r>
+      <w:r>
+        <w:rPr>
+          <w:lang w:val="en-US"/>
+        </w:rPr>
+        <w:t>SharedPreferenses</w:t>
+      </w:r>
+      <w:r>
+        <w:t>,</w:t>
       </w:r>
       <w:r>
         <w:t xml:space="preserve"> </w:t>
@@ -3891,42 +3801,36 @@
       <w:r>
         <w:t xml:space="preserve">Αμέσως μετά θα αντικατασταθείτο </w:t>
       </w:r>
-      <w:proofErr w:type="spellStart"/>
       <w:r>
         <w:rPr>
           <w:lang w:val="en-US"/>
         </w:rPr>
         <w:t>FrameLayout</w:t>
       </w:r>
-      <w:proofErr w:type="spellEnd"/>
       <w:r>
         <w:t xml:space="preserve"> </w:t>
       </w:r>
       <w:r>
         <w:t xml:space="preserve">της </w:t>
       </w:r>
-      <w:proofErr w:type="spellStart"/>
       <w:r>
         <w:rPr>
           <w:lang w:val="en-US"/>
         </w:rPr>
         <w:t>Mainactivity</w:t>
       </w:r>
-      <w:proofErr w:type="spellEnd"/>
       <w:r>
         <w:t xml:space="preserve"> </w:t>
       </w:r>
       <w:r>
         <w:t xml:space="preserve">για να μπει το </w:t>
       </w:r>
-      <w:proofErr w:type="spellStart"/>
       <w:r>
         <w:rPr>
           <w:lang w:val="en-US"/>
         </w:rPr>
         <w:t>HomeFragment</w:t>
       </w:r>
-      <w:proofErr w:type="spellEnd"/>
       <w:r>
         <w:t xml:space="preserve"> </w:t>
       </w:r>
@@ -3996,14 +3900,12 @@
       <w:r>
         <w:t xml:space="preserve">Στη συνέχεια βλέπουμε ότι με βάση το </w:t>
       </w:r>
-      <w:proofErr w:type="spellStart"/>
       <w:r>
         <w:rPr>
           <w:lang w:val="en-US"/>
         </w:rPr>
         <w:t>itemId</w:t>
       </w:r>
-      <w:proofErr w:type="spellEnd"/>
       <w:r>
         <w:t xml:space="preserve">, βρίσκουμε ποιο </w:t>
       </w:r>
@@ -4269,7 +4171,6 @@
           <w:szCs w:val="24"/>
         </w:rPr>
       </w:pPr>
-      <w:proofErr w:type="spellStart"/>
       <w:r>
         <w:rPr>
           <w:b/>
@@ -4280,7 +4181,6 @@
         </w:rPr>
         <w:t>HomeFragment</w:t>
       </w:r>
-      <w:proofErr w:type="spellEnd"/>
       <w:r>
         <w:rPr>
           <w:b/>
@@ -4439,14 +4339,12 @@
         </w:rPr>
         <w:t xml:space="preserve"> </w:t>
       </w:r>
-      <w:proofErr w:type="spellStart"/>
       <w:r>
         <w:rPr>
           <w:lang w:val="en-US"/>
         </w:rPr>
         <w:t>loadAllDocuments</w:t>
       </w:r>
-      <w:proofErr w:type="spellEnd"/>
       <w:r>
         <w:rPr>
           <w:lang w:val="en-US"/>
@@ -4480,14 +4378,12 @@
         </w:rPr>
         <w:t xml:space="preserve"> </w:t>
       </w:r>
-      <w:proofErr w:type="spellStart"/>
       <w:r>
         <w:rPr>
           <w:lang w:val="en-US"/>
         </w:rPr>
         <w:t>addDataToView</w:t>
       </w:r>
-      <w:proofErr w:type="spellEnd"/>
       <w:r>
         <w:rPr>
           <w:rFonts w:ascii="Courier New" w:eastAsia="Times New Roman" w:hAnsi="Courier New" w:cs="Courier New"/>
@@ -4504,77 +4400,7 @@
         <w:rPr>
           <w:lang w:val="en-US"/>
         </w:rPr>
-        <w:t xml:space="preserve">(String </w:t>
-      </w:r>
-      <w:proofErr w:type="spellStart"/>
-      <w:r>
-        <w:rPr>
-          <w:lang w:val="en-US"/>
-        </w:rPr>
-        <w:t>documentId</w:t>
-      </w:r>
-      <w:proofErr w:type="spellEnd"/>
-      <w:r>
-        <w:rPr>
-          <w:lang w:val="en-US"/>
-        </w:rPr>
-        <w:t xml:space="preserve">, String code, String description, String </w:t>
-      </w:r>
-      <w:proofErr w:type="spellStart"/>
-      <w:r>
-        <w:rPr>
-          <w:lang w:val="en-US"/>
-        </w:rPr>
-        <w:t>imageURL</w:t>
-      </w:r>
-      <w:proofErr w:type="spellEnd"/>
-      <w:r>
-        <w:rPr>
-          <w:lang w:val="en-US"/>
-        </w:rPr>
-        <w:t xml:space="preserve">, double latitude, double longitude, String name, String price, String </w:t>
-      </w:r>
-      <w:proofErr w:type="spellStart"/>
-      <w:r>
-        <w:rPr>
-          <w:lang w:val="en-US"/>
-        </w:rPr>
-        <w:t>releaseDate</w:t>
-      </w:r>
-      <w:proofErr w:type="spellEnd"/>
-      <w:r>
-        <w:rPr>
-          <w:lang w:val="en-US"/>
-        </w:rPr>
-        <w:t xml:space="preserve">, </w:t>
-      </w:r>
-      <w:proofErr w:type="spellStart"/>
-      <w:r>
-        <w:rPr>
-          <w:lang w:val="en-US"/>
-        </w:rPr>
-        <w:t>boolean</w:t>
-      </w:r>
-      <w:proofErr w:type="spellEnd"/>
-      <w:r>
-        <w:rPr>
-          <w:lang w:val="en-US"/>
-        </w:rPr>
-        <w:t xml:space="preserve"> </w:t>
-      </w:r>
-      <w:proofErr w:type="spellStart"/>
-      <w:r>
-        <w:rPr>
-          <w:lang w:val="en-US"/>
-        </w:rPr>
-        <w:t>isFavorite</w:t>
-      </w:r>
-      <w:proofErr w:type="spellEnd"/>
-      <w:r>
-        <w:rPr>
-          <w:lang w:val="en-US"/>
-        </w:rPr>
-        <w:t>)</w:t>
+        <w:t>(String documentId, String code, String description, String imageURL, double latitude, double longitude, String name, String price, String releaseDate, boolean isFavorite)</w:t>
       </w:r>
     </w:p>
     <w:p>
@@ -4633,6 +4459,12 @@
         <w:t>Scroll</w:t>
       </w:r>
       <w:r>
+        <w:rPr>
+          <w:lang w:val="en-US"/>
+        </w:rPr>
+        <w:t>View</w:t>
+      </w:r>
+      <w:r>
         <w:t xml:space="preserve">) </w:t>
       </w:r>
       <w:r>
@@ -4653,14 +4485,12 @@
       <w:r>
         <w:t xml:space="preserve"> </w:t>
       </w:r>
-      <w:proofErr w:type="spellStart"/>
       <w:r>
         <w:rPr>
           <w:lang w:val="en-US"/>
         </w:rPr>
         <w:t>CardView</w:t>
       </w:r>
-      <w:proofErr w:type="spellEnd"/>
       <w:r>
         <w:t>.</w:t>
       </w:r>
@@ -4686,14 +4516,12 @@
       <w:r>
         <w:t xml:space="preserve">: Για ανάκτηση εικόνων μέσω </w:t>
       </w:r>
-      <w:proofErr w:type="spellStart"/>
       <w:r>
         <w:rPr>
           <w:lang w:val="en-US"/>
         </w:rPr>
         <w:t>url</w:t>
       </w:r>
-      <w:proofErr w:type="spellEnd"/>
       <w:r>
         <w:t xml:space="preserve">, </w:t>
       </w:r>
@@ -4811,25 +4639,18 @@
       <w:r>
         <w:t>‘</w:t>
       </w:r>
-      <w:proofErr w:type="spellStart"/>
       <w:r>
         <w:rPr>
           <w:lang w:val="en-US"/>
         </w:rPr>
         <w:t>db</w:t>
       </w:r>
-      <w:proofErr w:type="spellEnd"/>
       <w:r>
         <w:t xml:space="preserve">’ </w:t>
       </w:r>
       <w:r>
         <w:t>.</w:t>
       </w:r>
-    </w:p>
-    <w:p>
-      <w:pPr>
-        <w:pStyle w:val="ListParagraph"/>
-      </w:pPr>
     </w:p>
     <w:p>
       <w:pPr>
@@ -4839,6 +4660,148 @@
           <w:numId w:val="4"/>
         </w:numPr>
       </w:pPr>
+      <w:r>
+        <w:t xml:space="preserve">Για την τοποθεσία χρειαστηκε η βιβλιοθήκη </w:t>
+      </w:r>
+      <w:r>
+        <w:rPr>
+          <w:lang w:val="en-US"/>
+        </w:rPr>
+        <w:t>com</w:t>
+      </w:r>
+      <w:r>
+        <w:t>.</w:t>
+      </w:r>
+      <w:r>
+        <w:rPr>
+          <w:lang w:val="en-US"/>
+        </w:rPr>
+        <w:t>google</w:t>
+      </w:r>
+      <w:r>
+        <w:t>.</w:t>
+      </w:r>
+      <w:r>
+        <w:rPr>
+          <w:lang w:val="en-US"/>
+        </w:rPr>
+        <w:t>android</w:t>
+      </w:r>
+      <w:r>
+        <w:t>.</w:t>
+      </w:r>
+      <w:r>
+        <w:rPr>
+          <w:lang w:val="en-US"/>
+        </w:rPr>
+        <w:t>gms</w:t>
+      </w:r>
+      <w:r>
+        <w:t>.</w:t>
+      </w:r>
+      <w:r>
+        <w:rPr>
+          <w:lang w:val="en-US"/>
+        </w:rPr>
+        <w:t>location</w:t>
+      </w:r>
+      <w:r>
+        <w:t xml:space="preserve"> </w:t>
+      </w:r>
+      <w:r>
+        <w:t xml:space="preserve">που την συναντάμε στο </w:t>
+      </w:r>
+      <w:r>
+        <w:rPr>
+          <w:lang w:val="en-US"/>
+        </w:rPr>
+        <w:t>Notification</w:t>
+      </w:r>
+      <w:r>
+        <w:t xml:space="preserve"> </w:t>
+      </w:r>
+      <w:r>
+        <w:rPr>
+          <w:lang w:val="en-US"/>
+        </w:rPr>
+        <w:t>Fragment</w:t>
+      </w:r>
+      <w:r>
+        <w:t xml:space="preserve"> </w:t>
+      </w:r>
+      <w:r>
+        <w:t xml:space="preserve">στην μεταβλητη </w:t>
+      </w:r>
+      <w:r>
+        <w:rPr>
+          <w:b/>
+          <w:bCs/>
+        </w:rPr>
+        <w:t>fusedLocationClient</w:t>
+      </w:r>
+      <w:r>
+        <w:rPr>
+          <w:b/>
+          <w:bCs/>
+        </w:rPr>
+        <w:t xml:space="preserve"> :</w:t>
+      </w:r>
+    </w:p>
+    <w:p>
+      <w:pPr>
+        <w:pStyle w:val="ListParagraph"/>
+      </w:pPr>
+      <w:r>
+        <w:drawing>
+          <wp:inline distT="0" distB="0" distL="0" distR="0" wp14:anchorId="1C57B434" wp14:editId="7A2857CD">
+            <wp:extent cx="5731510" cy="249555"/>
+            <wp:effectExtent l="0" t="0" r="2540" b="0"/>
+            <wp:docPr id="1274375299" name="Picture 1"/>
+            <wp:cNvGraphicFramePr>
+              <a:graphicFrameLocks xmlns:a="http://schemas.openxmlformats.org/drawingml/2006/main" noChangeAspect="1"/>
+            </wp:cNvGraphicFramePr>
+            <a:graphic xmlns:a="http://schemas.openxmlformats.org/drawingml/2006/main">
+              <a:graphicData uri="http://schemas.openxmlformats.org/drawingml/2006/picture">
+                <pic:pic xmlns:pic="http://schemas.openxmlformats.org/drawingml/2006/picture">
+                  <pic:nvPicPr>
+                    <pic:cNvPr id="1274375299" name=""/>
+                    <pic:cNvPicPr/>
+                  </pic:nvPicPr>
+                  <pic:blipFill>
+                    <a:blip r:embed="rId26"/>
+                    <a:stretch>
+                      <a:fillRect/>
+                    </a:stretch>
+                  </pic:blipFill>
+                  <pic:spPr>
+                    <a:xfrm>
+                      <a:off x="0" y="0"/>
+                      <a:ext cx="5731510" cy="249555"/>
+                    </a:xfrm>
+                    <a:prstGeom prst="rect">
+                      <a:avLst/>
+                    </a:prstGeom>
+                  </pic:spPr>
+                </pic:pic>
+              </a:graphicData>
+            </a:graphic>
+          </wp:inline>
+        </w:drawing>
+      </w:r>
+    </w:p>
+    <w:p>
+      <w:pPr>
+        <w:pStyle w:val="ListParagraph"/>
+      </w:pPr>
+    </w:p>
+    <w:p>
+      <w:pPr>
+        <w:pStyle w:val="ListParagraph"/>
+        <w:numPr>
+          <w:ilvl w:val="0"/>
+          <w:numId w:val="4"/>
+        </w:numPr>
+      </w:pPr>
       <w:bookmarkStart w:id="12" w:name="a5_3"/>
       <w:r>
         <w:t>Χρήση</w:t>
@@ -4892,14 +4855,12 @@
       <w:r>
         <w:t xml:space="preserve">καλύτερη οργάνωση δημιουργήσαμε το </w:t>
       </w:r>
-      <w:proofErr w:type="spellStart"/>
       <w:r>
         <w:rPr>
           <w:lang w:val="en-US"/>
         </w:rPr>
         <w:t>MyTts</w:t>
       </w:r>
-      <w:proofErr w:type="spellEnd"/>
       <w:r>
         <w:t>.</w:t>
       </w:r>
@@ -4924,15 +4885,13 @@
           <w:numId w:val="6"/>
         </w:numPr>
       </w:pPr>
-      <w:proofErr w:type="spellStart"/>
       <w:r>
         <w:rPr>
           <w:u w:val="single"/>
           <w:lang w:val="en-US"/>
         </w:rPr>
-        <w:t>spearkOrPause</w:t>
-      </w:r>
-      <w:proofErr w:type="spellEnd"/>
+        <w:t>speakOrPause</w:t>
+      </w:r>
       <w:r>
         <w:rPr>
           <w:u w:val="single"/>
@@ -4951,7 +4910,6 @@
           <w:numId w:val="6"/>
         </w:numPr>
       </w:pPr>
-      <w:proofErr w:type="spellStart"/>
       <w:r>
         <w:rPr>
           <w:u w:val="single"/>
@@ -4959,7 +4917,6 @@
         </w:rPr>
         <w:t>startSpeaking</w:t>
       </w:r>
-      <w:proofErr w:type="spellEnd"/>
       <w:r>
         <w:rPr>
           <w:lang w:val="en-US"/>
@@ -4997,14 +4954,12 @@
       <w:r>
         <w:t xml:space="preserve">το </w:t>
       </w:r>
-      <w:proofErr w:type="spellStart"/>
       <w:r>
         <w:rPr>
           <w:lang w:val="en-US"/>
         </w:rPr>
         <w:t>tts</w:t>
       </w:r>
-      <w:proofErr w:type="spellEnd"/>
       <w:r>
         <w:t xml:space="preserve">, </w:t>
       </w:r>
@@ -5124,7 +5079,9 @@
         <w:pStyle w:val="ListParagraph"/>
       </w:pPr>
       <w:r>
-        <w:lastRenderedPageBreak/>
+        <w:rPr>
+          <w:noProof/>
+        </w:rPr>
         <w:drawing>
           <wp:inline distT="0" distB="0" distL="0" distR="0" wp14:anchorId="5741C1AA" wp14:editId="4C789711">
             <wp:extent cx="5731510" cy="3552825"/>
@@ -5141,7 +5098,7 @@
                     <pic:cNvPicPr/>
                   </pic:nvPicPr>
                   <pic:blipFill>
-                    <a:blip r:embed="rId26"/>
+                    <a:blip r:embed="rId27"/>
                     <a:stretch>
                       <a:fillRect/>
                     </a:stretch>
@@ -5228,6 +5185,9 @@
         <w:ind w:left="720"/>
       </w:pPr>
       <w:r>
+        <w:rPr>
+          <w:noProof/>
+        </w:rPr>
         <w:drawing>
           <wp:inline distT="0" distB="0" distL="0" distR="0" wp14:anchorId="7523765D" wp14:editId="011BE0B1">
             <wp:extent cx="5731510" cy="1042035"/>
@@ -5244,7 +5204,7 @@
                     <pic:cNvPicPr/>
                   </pic:nvPicPr>
                   <pic:blipFill>
-                    <a:blip r:embed="rId27"/>
+                    <a:blip r:embed="rId28"/>
                     <a:stretch>
                       <a:fillRect/>
                     </a:stretch>
@@ -5324,7 +5284,7 @@
         </w:rPr>
         <w:t xml:space="preserve"> </w:t>
       </w:r>
-      <w:hyperlink r:id="rId28" w:history="1">
+      <w:hyperlink r:id="rId29" w:history="1">
         <w:r>
           <w:rPr>
             <w:rStyle w:val="Hyperlink"/>
@@ -5340,8 +5300,8 @@
       </w:r>
     </w:p>
     <w:sectPr>
-      <w:headerReference w:type="default" r:id="rId29"/>
-      <w:footerReference w:type="default" r:id="rId30"/>
+      <w:headerReference w:type="default" r:id="rId30"/>
+      <w:footerReference w:type="default" r:id="rId31"/>
       <w:pgSz w:w="11906" w:h="16838"/>
       <w:pgMar w:top="1440" w:right="1440" w:bottom="1440" w:left="1440" w:header="708" w:footer="708" w:gutter="0"/>
       <w:pgNumType w:start="0"/>
@@ -6059,7 +6019,7 @@
   <w:abstractNum w:abstractNumId="2" w15:restartNumberingAfterBreak="0">
     <w:nsid w:val="61DF7526"/>
     <w:multiLevelType w:val="hybridMultilevel"/>
-    <w:tmpl w:val="B624292E"/>
+    <w:tmpl w:val="6E54189C"/>
     <w:lvl w:ilvl="0" w:tplc="0408000B">
       <w:start w:val="1"/>
       <w:numFmt w:val="bullet"/>
@@ -7132,7 +7092,6 @@
   <w:style w:type="character" w:default="1" w:styleId="DefaultParagraphFont">
     <w:name w:val="Default Paragraph Font"/>
     <w:uiPriority w:val="1"/>
-    <w:semiHidden/>
     <w:unhideWhenUsed/>
   </w:style>
   <w:style w:type="table" w:default="1" w:styleId="TableNormal">

</xml_diff>